<commit_message>
need to fix script for problem 2 and figure out number 4
</commit_message>
<xml_diff>
--- a/ps_1/compiled_outputs/compiled_plots.docx
+++ b/ps_1/compiled_outputs/compiled_plots.docx
@@ -4,98 +4,20 @@
   <w:body>
     <w:p>
       <w:pPr>
-        <w:rPr>
-          <w:b/>
-          <w:bCs/>
-        </w:rPr>
-      </w:pPr>
-      <w:r>
-        <w:rPr>
-          <w:b/>
-          <w:bCs/>
-        </w:rPr>
-        <w:t>1.</w:t>
-      </w:r>
-    </w:p>
-    <w:p>
-      <w:pPr>
-        <w:rPr>
-          <w:b/>
-          <w:bCs/>
-        </w:rPr>
-      </w:pPr>
-      <w:r>
-        <w:rPr>
-          <w:b/>
-          <w:bCs/>
-        </w:rPr>
-        <w:t>Python</w:t>
-      </w:r>
-    </w:p>
-    <w:p>
-      <w:pPr>
         <w:jc w:val="center"/>
         <w:rPr>
           <w:b/>
           <w:bCs/>
         </w:rPr>
       </w:pPr>
-      <w:r>
-        <w:rPr>
-          <w:noProof/>
-        </w:rPr>
-        <w:drawing>
-          <wp:inline distT="0" distB="0" distL="0" distR="0" wp14:anchorId="28A7584A" wp14:editId="7604FD64">
-            <wp:extent cx="5467350" cy="3501205"/>
-            <wp:effectExtent l="0" t="0" r="0" b="4445"/>
-            <wp:docPr id="1" name="Picture 1"/>
-            <wp:cNvGraphicFramePr>
-              <a:graphicFrameLocks xmlns:a="http://schemas.openxmlformats.org/drawingml/2006/main" noChangeAspect="1"/>
-            </wp:cNvGraphicFramePr>
-            <a:graphic xmlns:a="http://schemas.openxmlformats.org/drawingml/2006/main">
-              <a:graphicData uri="http://schemas.openxmlformats.org/drawingml/2006/picture">
-                <pic:pic xmlns:pic="http://schemas.openxmlformats.org/drawingml/2006/picture">
-                  <pic:nvPicPr>
-                    <pic:cNvPr id="0" name="Picture 1"/>
-                    <pic:cNvPicPr>
-                      <a:picLocks noChangeAspect="1" noChangeArrowheads="1"/>
-                    </pic:cNvPicPr>
-                  </pic:nvPicPr>
-                  <pic:blipFill>
-                    <a:blip r:embed="rId4">
-                      <a:extLst>
-                        <a:ext uri="{28A0092B-C50C-407E-A947-70E740481C1C}">
-                          <a14:useLocalDpi xmlns:a14="http://schemas.microsoft.com/office/drawing/2010/main" val="0"/>
-                        </a:ext>
-                      </a:extLst>
-                    </a:blip>
-                    <a:srcRect/>
-                    <a:stretch>
-                      <a:fillRect/>
-                    </a:stretch>
-                  </pic:blipFill>
-                  <pic:spPr bwMode="auto">
-                    <a:xfrm>
-                      <a:off x="0" y="0"/>
-                      <a:ext cx="5485156" cy="3512607"/>
-                    </a:xfrm>
-                    <a:prstGeom prst="rect">
-                      <a:avLst/>
-                    </a:prstGeom>
-                    <a:noFill/>
-                    <a:ln>
-                      <a:noFill/>
-                    </a:ln>
-                  </pic:spPr>
-                </pic:pic>
-              </a:graphicData>
-            </a:graphic>
-          </wp:inline>
-        </w:drawing>
-      </w:r>
-    </w:p>
-    <w:p>
-      <w:pPr>
+    </w:p>
+    <w:p>
+      <w:pPr>
+        <w:pStyle w:val="ListParagraph"/>
+        <w:numPr>
+          <w:ilvl w:val="0"/>
+          <w:numId w:val="1"/>
+        </w:numPr>
         <w:rPr>
           <w:b/>
           <w:bCs/>
@@ -182,25 +104,70 @@
     </w:p>
     <w:p>
       <w:pPr>
-        <w:rPr>
-          <w:b/>
-          <w:bCs/>
-        </w:rPr>
-      </w:pPr>
-    </w:p>
-    <w:p>
-      <w:pPr>
-        <w:rPr>
-          <w:b/>
-          <w:bCs/>
-        </w:rPr>
-      </w:pPr>
-      <w:r>
-        <w:rPr>
-          <w:b/>
-          <w:bCs/>
-        </w:rPr>
-        <w:t>2</w:t>
+        <w:jc w:val="center"/>
+        <w:rPr>
+          <w:b/>
+          <w:bCs/>
+        </w:rPr>
+      </w:pPr>
+    </w:p>
+    <w:p>
+      <w:pPr>
+        <w:pStyle w:val="ListParagraph"/>
+        <w:numPr>
+          <w:ilvl w:val="0"/>
+          <w:numId w:val="1"/>
+        </w:numPr>
+        <w:rPr>
+          <w:b/>
+          <w:bCs/>
+        </w:rPr>
+      </w:pPr>
+      <w:r>
+        <w:rPr>
+          <w:b/>
+          <w:bCs/>
+        </w:rPr>
+        <w:t>MATLAB</w:t>
+      </w:r>
+    </w:p>
+    <w:p>
+      <w:pPr>
+        <w:jc w:val="center"/>
+        <w:rPr>
+          <w:b/>
+          <w:bCs/>
+        </w:rPr>
+      </w:pPr>
+      <w:r>
+        <w:rPr>
+          <w:b/>
+          <w:bCs/>
+        </w:rPr>
+        <w:br w:type="page"/>
+      </w:r>
+    </w:p>
+    <w:p>
+      <w:pPr>
+        <w:rPr>
+          <w:b/>
+          <w:bCs/>
+        </w:rPr>
+      </w:pPr>
+    </w:p>
+    <w:p>
+      <w:pPr>
+        <w:rPr>
+          <w:b/>
+          <w:bCs/>
+        </w:rPr>
+      </w:pPr>
+      <w:r>
+        <w:rPr>
+          <w:b/>
+          <w:bCs/>
+        </w:rPr>
+        <w:t>3</w:t>
       </w:r>
       <w:r>
         <w:rPr>
@@ -209,20 +176,19 @@
         </w:rPr>
         <w:t>.</w:t>
       </w:r>
-    </w:p>
-    <w:p>
-      <w:pPr>
-        <w:rPr>
-          <w:b/>
-          <w:bCs/>
-        </w:rPr>
-      </w:pPr>
-      <w:r>
-        <w:rPr>
-          <w:b/>
-          <w:bCs/>
-        </w:rPr>
-        <w:t>Python</w:t>
+      <w:r>
+        <w:rPr>
+          <w:b/>
+          <w:bCs/>
+        </w:rPr>
+        <w:t xml:space="preserve"> </w:t>
+      </w:r>
+      <w:r>
+        <w:rPr>
+          <w:b/>
+          <w:bCs/>
+        </w:rPr>
+        <w:t>MATLAB</w:t>
       </w:r>
     </w:p>
     <w:p>
@@ -235,13 +201,15 @@
       </w:pPr>
       <w:r>
         <w:rPr>
+          <w:b/>
+          <w:bCs/>
           <w:noProof/>
         </w:rPr>
         <w:drawing>
-          <wp:inline distT="0" distB="0" distL="0" distR="0" wp14:anchorId="705E56C3" wp14:editId="579B4ED0">
-            <wp:extent cx="4505325" cy="3424193"/>
-            <wp:effectExtent l="0" t="0" r="0" b="5080"/>
-            <wp:docPr id="2" name="Picture 2"/>
+          <wp:inline distT="0" distB="0" distL="0" distR="0" wp14:anchorId="5BE4BB9D" wp14:editId="4259ED27">
+            <wp:extent cx="5334000" cy="4000500"/>
+            <wp:effectExtent l="0" t="0" r="0" b="0"/>
+            <wp:docPr id="1576304515" name="Picture 1"/>
             <wp:cNvGraphicFramePr>
               <a:graphicFrameLocks xmlns:a="http://schemas.openxmlformats.org/drawingml/2006/main" noChangeAspect="1"/>
             </wp:cNvGraphicFramePr>
@@ -249,7 +217,7 @@
               <a:graphicData uri="http://schemas.openxmlformats.org/drawingml/2006/picture">
                 <pic:pic xmlns:pic="http://schemas.openxmlformats.org/drawingml/2006/picture">
                   <pic:nvPicPr>
-                    <pic:cNvPr id="0" name="Picture 3"/>
+                    <pic:cNvPr id="0" name="Picture 1"/>
                     <pic:cNvPicPr>
                       <a:picLocks noChangeAspect="1" noChangeArrowheads="1"/>
                     </pic:cNvPicPr>
@@ -270,7 +238,7 @@
                   <pic:spPr bwMode="auto">
                     <a:xfrm>
                       <a:off x="0" y="0"/>
-                      <a:ext cx="4517937" cy="3433779"/>
+                      <a:ext cx="5334000" cy="4000500"/>
                     </a:xfrm>
                     <a:prstGeom prst="rect">
                       <a:avLst/>
@@ -286,14 +254,50 @@
           </wp:inline>
         </w:drawing>
       </w:r>
-    </w:p>
-    <w:p>
-      <w:pPr>
-        <w:rPr>
-          <w:b/>
-          <w:bCs/>
-        </w:rPr>
-      </w:pPr>
+      <w:r>
+        <w:rPr>
+          <w:b/>
+          <w:bCs/>
+        </w:rPr>
+        <w:br w:type="page"/>
+      </w:r>
+    </w:p>
+    <w:p>
+      <w:pPr>
+        <w:rPr>
+          <w:b/>
+          <w:bCs/>
+        </w:rPr>
+      </w:pPr>
+    </w:p>
+    <w:p>
+      <w:pPr>
+        <w:rPr>
+          <w:b/>
+          <w:bCs/>
+        </w:rPr>
+      </w:pPr>
+      <w:r>
+        <w:rPr>
+          <w:b/>
+          <w:bCs/>
+        </w:rPr>
+        <w:t>4</w:t>
+      </w:r>
+      <w:r>
+        <w:rPr>
+          <w:b/>
+          <w:bCs/>
+        </w:rPr>
+        <w:t>.</w:t>
+      </w:r>
+      <w:r>
+        <w:rPr>
+          <w:b/>
+          <w:bCs/>
+        </w:rPr>
+        <w:t xml:space="preserve"> </w:t>
+      </w:r>
       <w:r>
         <w:rPr>
           <w:b/>
@@ -305,22 +309,27 @@
     <w:p>
       <w:pPr>
         <w:jc w:val="center"/>
-        <w:rPr>
-          <w:b/>
-          <w:bCs/>
-        </w:rPr>
-      </w:pPr>
-      <w:r>
-        <w:rPr>
-          <w:b/>
-          <w:bCs/>
+      </w:pPr>
+    </w:p>
+    <w:p>
+      <w:pPr>
+        <w:rPr>
+          <w:b/>
+          <w:bCs/>
+        </w:rPr>
+      </w:pPr>
+    </w:p>
+    <w:p/>
+    <w:p>
+      <w:r>
+        <w:rPr>
           <w:noProof/>
         </w:rPr>
         <w:drawing>
-          <wp:inline distT="0" distB="0" distL="0" distR="0" wp14:anchorId="6EEBDE2C" wp14:editId="63BA34E1">
-            <wp:extent cx="4521200" cy="3390900"/>
+          <wp:inline distT="0" distB="0" distL="0" distR="0" wp14:anchorId="41EC2A40" wp14:editId="0B6E4811">
+            <wp:extent cx="5334000" cy="4000500"/>
             <wp:effectExtent l="0" t="0" r="0" b="0"/>
-            <wp:docPr id="1255654185" name="Picture 2"/>
+            <wp:docPr id="1667241969" name="Picture 2"/>
             <wp:cNvGraphicFramePr>
               <a:graphicFrameLocks xmlns:a="http://schemas.openxmlformats.org/drawingml/2006/main" noChangeAspect="1"/>
             </wp:cNvGraphicFramePr>
@@ -328,7 +337,7 @@
               <a:graphicData uri="http://schemas.openxmlformats.org/drawingml/2006/picture">
                 <pic:pic xmlns:pic="http://schemas.openxmlformats.org/drawingml/2006/picture">
                   <pic:nvPicPr>
-                    <pic:cNvPr id="1255654185" name="Picture 2"/>
+                    <pic:cNvPr id="0" name="Picture 2"/>
                     <pic:cNvPicPr>
                       <a:picLocks noChangeAspect="1" noChangeArrowheads="1"/>
                     </pic:cNvPicPr>
@@ -349,7 +358,7 @@
                   <pic:spPr bwMode="auto">
                     <a:xfrm>
                       <a:off x="0" y="0"/>
-                      <a:ext cx="4522600" cy="3391950"/>
+                      <a:ext cx="5334000" cy="4000500"/>
                     </a:xfrm>
                     <a:prstGeom prst="rect">
                       <a:avLst/>
@@ -365,399 +374,7 @@
           </wp:inline>
         </w:drawing>
       </w:r>
-      <w:r>
-        <w:rPr>
-          <w:b/>
-          <w:bCs/>
-        </w:rPr>
-        <w:br w:type="page"/>
-      </w:r>
-    </w:p>
-    <w:p>
-      <w:pPr>
-        <w:rPr>
-          <w:b/>
-          <w:bCs/>
-        </w:rPr>
-      </w:pPr>
-    </w:p>
-    <w:p>
-      <w:pPr>
-        <w:rPr>
-          <w:b/>
-          <w:bCs/>
-        </w:rPr>
-      </w:pPr>
-      <w:r>
-        <w:rPr>
-          <w:b/>
-          <w:bCs/>
-        </w:rPr>
-        <w:t>3</w:t>
-      </w:r>
-      <w:r>
-        <w:rPr>
-          <w:b/>
-          <w:bCs/>
-        </w:rPr>
-        <w:t>.</w:t>
-      </w:r>
-    </w:p>
-    <w:p>
-      <w:pPr>
-        <w:rPr>
-          <w:b/>
-          <w:bCs/>
-        </w:rPr>
-      </w:pPr>
-      <w:r>
-        <w:rPr>
-          <w:b/>
-          <w:bCs/>
-        </w:rPr>
-        <w:t>Python</w:t>
-      </w:r>
-    </w:p>
-    <w:p>
-      <w:pPr>
-        <w:jc w:val="center"/>
-        <w:rPr>
-          <w:b/>
-          <w:bCs/>
-        </w:rPr>
-      </w:pPr>
-      <w:r>
-        <w:rPr>
-          <w:noProof/>
-        </w:rPr>
-        <w:drawing>
-          <wp:inline distT="0" distB="0" distL="0" distR="0" wp14:anchorId="6D5100D0" wp14:editId="0825FD79">
-            <wp:extent cx="4050878" cy="3228975"/>
-            <wp:effectExtent l="0" t="0" r="6985" b="0"/>
-            <wp:docPr id="3" name="Picture 3"/>
-            <wp:cNvGraphicFramePr>
-              <a:graphicFrameLocks xmlns:a="http://schemas.openxmlformats.org/drawingml/2006/main" noChangeAspect="1"/>
-            </wp:cNvGraphicFramePr>
-            <a:graphic xmlns:a="http://schemas.openxmlformats.org/drawingml/2006/main">
-              <a:graphicData uri="http://schemas.openxmlformats.org/drawingml/2006/picture">
-                <pic:pic xmlns:pic="http://schemas.openxmlformats.org/drawingml/2006/picture">
-                  <pic:nvPicPr>
-                    <pic:cNvPr id="0" name="Picture 5"/>
-                    <pic:cNvPicPr>
-                      <a:picLocks noChangeAspect="1" noChangeArrowheads="1"/>
-                    </pic:cNvPicPr>
-                  </pic:nvPicPr>
-                  <pic:blipFill>
-                    <a:blip r:embed="rId8">
-                      <a:extLst>
-                        <a:ext uri="{28A0092B-C50C-407E-A947-70E740481C1C}">
-                          <a14:useLocalDpi xmlns:a14="http://schemas.microsoft.com/office/drawing/2010/main" val="0"/>
-                        </a:ext>
-                      </a:extLst>
-                    </a:blip>
-                    <a:srcRect/>
-                    <a:stretch>
-                      <a:fillRect/>
-                    </a:stretch>
-                  </pic:blipFill>
-                  <pic:spPr bwMode="auto">
-                    <a:xfrm>
-                      <a:off x="0" y="0"/>
-                      <a:ext cx="4053991" cy="3231457"/>
-                    </a:xfrm>
-                    <a:prstGeom prst="rect">
-                      <a:avLst/>
-                    </a:prstGeom>
-                    <a:noFill/>
-                    <a:ln>
-                      <a:noFill/>
-                    </a:ln>
-                  </pic:spPr>
-                </pic:pic>
-              </a:graphicData>
-            </a:graphic>
-          </wp:inline>
-        </w:drawing>
-      </w:r>
-    </w:p>
-    <w:p>
-      <w:pPr>
-        <w:rPr>
-          <w:b/>
-          <w:bCs/>
-        </w:rPr>
-      </w:pPr>
-      <w:r>
-        <w:rPr>
-          <w:b/>
-          <w:bCs/>
-        </w:rPr>
-        <w:t>MATLAB</w:t>
-      </w:r>
-    </w:p>
-    <w:p>
-      <w:pPr>
-        <w:jc w:val="center"/>
-        <w:rPr>
-          <w:b/>
-          <w:bCs/>
-        </w:rPr>
-      </w:pPr>
-      <w:r>
-        <w:rPr>
-          <w:b/>
-          <w:bCs/>
-          <w:noProof/>
-        </w:rPr>
-        <w:drawing>
-          <wp:inline distT="0" distB="0" distL="0" distR="0" wp14:anchorId="5968BB0C" wp14:editId="79A6E4E5">
-            <wp:extent cx="4699000" cy="3524250"/>
-            <wp:effectExtent l="0" t="0" r="6350" b="0"/>
-            <wp:docPr id="847656286" name="Picture 4"/>
-            <wp:cNvGraphicFramePr>
-              <a:graphicFrameLocks xmlns:a="http://schemas.openxmlformats.org/drawingml/2006/main" noChangeAspect="1"/>
-            </wp:cNvGraphicFramePr>
-            <a:graphic xmlns:a="http://schemas.openxmlformats.org/drawingml/2006/main">
-              <a:graphicData uri="http://schemas.openxmlformats.org/drawingml/2006/picture">
-                <pic:pic xmlns:pic="http://schemas.openxmlformats.org/drawingml/2006/picture">
-                  <pic:nvPicPr>
-                    <pic:cNvPr id="0" name="Picture 4"/>
-                    <pic:cNvPicPr>
-                      <a:picLocks noChangeAspect="1" noChangeArrowheads="1"/>
-                    </pic:cNvPicPr>
-                  </pic:nvPicPr>
-                  <pic:blipFill>
-                    <a:blip r:embed="rId9">
-                      <a:extLst>
-                        <a:ext uri="{28A0092B-C50C-407E-A947-70E740481C1C}">
-                          <a14:useLocalDpi xmlns:a14="http://schemas.microsoft.com/office/drawing/2010/main" val="0"/>
-                        </a:ext>
-                      </a:extLst>
-                    </a:blip>
-                    <a:srcRect/>
-                    <a:stretch>
-                      <a:fillRect/>
-                    </a:stretch>
-                  </pic:blipFill>
-                  <pic:spPr bwMode="auto">
-                    <a:xfrm>
-                      <a:off x="0" y="0"/>
-                      <a:ext cx="4700144" cy="3525108"/>
-                    </a:xfrm>
-                    <a:prstGeom prst="rect">
-                      <a:avLst/>
-                    </a:prstGeom>
-                    <a:noFill/>
-                    <a:ln>
-                      <a:noFill/>
-                    </a:ln>
-                  </pic:spPr>
-                </pic:pic>
-              </a:graphicData>
-            </a:graphic>
-          </wp:inline>
-        </w:drawing>
-      </w:r>
-      <w:r>
-        <w:rPr>
-          <w:b/>
-          <w:bCs/>
-        </w:rPr>
-        <w:br w:type="page"/>
-      </w:r>
-    </w:p>
-    <w:p>
-      <w:pPr>
-        <w:rPr>
-          <w:b/>
-          <w:bCs/>
-        </w:rPr>
-      </w:pPr>
-    </w:p>
-    <w:p>
-      <w:pPr>
-        <w:rPr>
-          <w:b/>
-          <w:bCs/>
-        </w:rPr>
-      </w:pPr>
-      <w:r>
-        <w:rPr>
-          <w:b/>
-          <w:bCs/>
-        </w:rPr>
-        <w:t>4</w:t>
-      </w:r>
-      <w:r>
-        <w:rPr>
-          <w:b/>
-          <w:bCs/>
-        </w:rPr>
-        <w:t>.</w:t>
-      </w:r>
-    </w:p>
-    <w:p>
-      <w:pPr>
-        <w:rPr>
-          <w:b/>
-          <w:bCs/>
-        </w:rPr>
-      </w:pPr>
-      <w:r>
-        <w:rPr>
-          <w:b/>
-          <w:bCs/>
-        </w:rPr>
-        <w:t>Python</w:t>
-      </w:r>
-    </w:p>
-    <w:p>
-      <w:pPr>
-        <w:jc w:val="center"/>
-        <w:rPr>
-          <w:b/>
-          <w:bCs/>
-        </w:rPr>
-      </w:pPr>
-      <w:r>
-        <w:rPr>
-          <w:noProof/>
-        </w:rPr>
-        <w:drawing>
-          <wp:inline distT="0" distB="0" distL="0" distR="0" wp14:anchorId="468760C3" wp14:editId="406CDD1F">
-            <wp:extent cx="4171950" cy="3307379"/>
-            <wp:effectExtent l="0" t="0" r="0" b="7620"/>
-            <wp:docPr id="4" name="Picture 4"/>
-            <wp:cNvGraphicFramePr>
-              <a:graphicFrameLocks xmlns:a="http://schemas.openxmlformats.org/drawingml/2006/main" noChangeAspect="1"/>
-            </wp:cNvGraphicFramePr>
-            <a:graphic xmlns:a="http://schemas.openxmlformats.org/drawingml/2006/main">
-              <a:graphicData uri="http://schemas.openxmlformats.org/drawingml/2006/picture">
-                <pic:pic xmlns:pic="http://schemas.openxmlformats.org/drawingml/2006/picture">
-                  <pic:nvPicPr>
-                    <pic:cNvPr id="0" name="Picture 7"/>
-                    <pic:cNvPicPr>
-                      <a:picLocks noChangeAspect="1" noChangeArrowheads="1"/>
-                    </pic:cNvPicPr>
-                  </pic:nvPicPr>
-                  <pic:blipFill>
-                    <a:blip r:embed="rId10">
-                      <a:extLst>
-                        <a:ext uri="{28A0092B-C50C-407E-A947-70E740481C1C}">
-                          <a14:useLocalDpi xmlns:a14="http://schemas.microsoft.com/office/drawing/2010/main" val="0"/>
-                        </a:ext>
-                      </a:extLst>
-                    </a:blip>
-                    <a:srcRect/>
-                    <a:stretch>
-                      <a:fillRect/>
-                    </a:stretch>
-                  </pic:blipFill>
-                  <pic:spPr bwMode="auto">
-                    <a:xfrm>
-                      <a:off x="0" y="0"/>
-                      <a:ext cx="4180734" cy="3314343"/>
-                    </a:xfrm>
-                    <a:prstGeom prst="rect">
-                      <a:avLst/>
-                    </a:prstGeom>
-                    <a:noFill/>
-                    <a:ln>
-                      <a:noFill/>
-                    </a:ln>
-                  </pic:spPr>
-                </pic:pic>
-              </a:graphicData>
-            </a:graphic>
-          </wp:inline>
-        </w:drawing>
-      </w:r>
-    </w:p>
-    <w:p>
-      <w:pPr>
-        <w:rPr>
-          <w:b/>
-          <w:bCs/>
-        </w:rPr>
-      </w:pPr>
-      <w:r>
-        <w:rPr>
-          <w:b/>
-          <w:bCs/>
-        </w:rPr>
-        <w:t>MATLAB</w:t>
-      </w:r>
-    </w:p>
-    <w:p>
-      <w:pPr>
-        <w:jc w:val="center"/>
-      </w:pPr>
-      <w:r>
-        <w:rPr>
-          <w:b/>
-          <w:bCs/>
-          <w:noProof/>
-        </w:rPr>
-        <w:drawing>
-          <wp:inline distT="0" distB="0" distL="0" distR="0" wp14:anchorId="60B14DAC" wp14:editId="2EE30EF6">
-            <wp:extent cx="4638675" cy="3479006"/>
-            <wp:effectExtent l="0" t="0" r="0" b="7620"/>
-            <wp:docPr id="1654640248" name="Picture 5" descr="A graph of a graph with a line&#10;&#10;Description automatically generated with medium confidence"/>
-            <wp:cNvGraphicFramePr>
-              <a:graphicFrameLocks xmlns:a="http://schemas.openxmlformats.org/drawingml/2006/main" noChangeAspect="1"/>
-            </wp:cNvGraphicFramePr>
-            <a:graphic xmlns:a="http://schemas.openxmlformats.org/drawingml/2006/main">
-              <a:graphicData uri="http://schemas.openxmlformats.org/drawingml/2006/picture">
-                <pic:pic xmlns:pic="http://schemas.openxmlformats.org/drawingml/2006/picture">
-                  <pic:nvPicPr>
-                    <pic:cNvPr id="1654640248" name="Picture 5" descr="A graph of a graph with a line&#10;&#10;Description automatically generated with medium confidence"/>
-                    <pic:cNvPicPr>
-                      <a:picLocks noChangeAspect="1" noChangeArrowheads="1"/>
-                    </pic:cNvPicPr>
-                  </pic:nvPicPr>
-                  <pic:blipFill>
-                    <a:blip r:embed="rId11">
-                      <a:extLst>
-                        <a:ext uri="{28A0092B-C50C-407E-A947-70E740481C1C}">
-                          <a14:useLocalDpi xmlns:a14="http://schemas.microsoft.com/office/drawing/2010/main" val="0"/>
-                        </a:ext>
-                      </a:extLst>
-                    </a:blip>
-                    <a:srcRect/>
-                    <a:stretch>
-                      <a:fillRect/>
-                    </a:stretch>
-                  </pic:blipFill>
-                  <pic:spPr bwMode="auto">
-                    <a:xfrm>
-                      <a:off x="0" y="0"/>
-                      <a:ext cx="4647153" cy="3485365"/>
-                    </a:xfrm>
-                    <a:prstGeom prst="rect">
-                      <a:avLst/>
-                    </a:prstGeom>
-                    <a:noFill/>
-                    <a:ln>
-                      <a:noFill/>
-                    </a:ln>
-                  </pic:spPr>
-                </pic:pic>
-              </a:graphicData>
-            </a:graphic>
-          </wp:inline>
-        </w:drawing>
-      </w:r>
-    </w:p>
-    <w:p>
-      <w:pPr>
-        <w:rPr>
-          <w:b/>
-          <w:bCs/>
-        </w:rPr>
-      </w:pPr>
-    </w:p>
-    <w:p/>
-    <w:p/>
+    </w:p>
     <w:sectPr>
       <w:pgSz w:w="12240" w:h="15840"/>
       <w:pgMar w:top="1440" w:right="1440" w:bottom="1440" w:left="1440" w:header="720" w:footer="720" w:gutter="0"/>
@@ -766,6 +383,103 @@
     </w:sectPr>
   </w:body>
 </w:document>
+</file>
+
+<file path=word/numbering.xml><?xml version="1.0" encoding="utf-8"?>
+<w:numbering xmlns:wpc="http://schemas.microsoft.com/office/word/2010/wordprocessingCanvas" xmlns:cx="http://schemas.microsoft.com/office/drawing/2014/chartex" xmlns:cx1="http://schemas.microsoft.com/office/drawing/2015/9/8/chartex" xmlns:cx2="http://schemas.microsoft.com/office/drawing/2015/10/21/chartex" xmlns:cx3="http://schemas.microsoft.com/office/drawing/2016/5/9/chartex" xmlns:cx4="http://schemas.microsoft.com/office/drawing/2016/5/10/chartex" xmlns:cx5="http://schemas.microsoft.com/office/drawing/2016/5/11/chartex" xmlns:cx6="http://schemas.microsoft.com/office/drawing/2016/5/12/chartex" xmlns:cx7="http://schemas.microsoft.com/office/drawing/2016/5/13/chartex" xmlns:cx8="http://schemas.microsoft.com/office/drawing/2016/5/14/chartex" xmlns:mc="http://schemas.openxmlformats.org/markup-compatibility/2006" xmlns:aink="http://schemas.microsoft.com/office/drawing/2016/ink" xmlns:am3d="http://schemas.microsoft.com/office/drawing/2017/model3d" xmlns:o="urn:schemas-microsoft-com:office:office" xmlns:oel="http://schemas.microsoft.com/office/2019/extlst" xmlns:r="http://schemas.openxmlformats.org/officeDocument/2006/relationships" xmlns:m="http://schemas.openxmlformats.org/officeDocument/2006/math" xmlns:v="urn:schemas-microsoft-com:vml" xmlns:wp14="http://schemas.microsoft.com/office/word/2010/wordprocessingDrawing" xmlns:wp="http://schemas.openxmlformats.org/drawingml/2006/wordprocessingDrawing" xmlns:w10="urn:schemas-microsoft-com:office:word" xmlns:w="http://schemas.openxmlformats.org/wordprocessingml/2006/main" xmlns:w14="http://schemas.microsoft.com/office/word/2010/wordml" xmlns:w15="http://schemas.microsoft.com/office/word/2012/wordml" xmlns:w16cex="http://schemas.microsoft.com/office/word/2018/wordml/cex" xmlns:w16cid="http://schemas.microsoft.com/office/word/2016/wordml/cid" xmlns:w16="http://schemas.microsoft.com/office/word/2018/wordml" xmlns:w16sdtdh="http://schemas.microsoft.com/office/word/2020/wordml/sdtdatahash" xmlns:w16se="http://schemas.microsoft.com/office/word/2015/wordml/symex" xmlns:wpg="http://schemas.microsoft.com/office/word/2010/wordprocessingGroup" xmlns:wpi="http://schemas.microsoft.com/office/word/2010/wordprocessingInk" xmlns:wne="http://schemas.microsoft.com/office/word/2006/wordml" xmlns:wps="http://schemas.microsoft.com/office/word/2010/wordprocessingShape" mc:Ignorable="w14 w15 w16se w16cid w16 w16cex w16sdtdh wp14">
+  <w:abstractNum w:abstractNumId="0" w15:restartNumberingAfterBreak="0">
+    <w:nsid w:val="01E85518"/>
+    <w:multiLevelType w:val="hybridMultilevel"/>
+    <w:tmpl w:val="CA28E68A"/>
+    <w:lvl w:ilvl="0" w:tplc="04090011">
+      <w:start w:val="1"/>
+      <w:numFmt w:val="decimal"/>
+      <w:lvlText w:val="%1)"/>
+      <w:lvlJc w:val="left"/>
+      <w:pPr>
+        <w:ind w:left="720" w:hanging="360"/>
+      </w:pPr>
+      <w:rPr>
+        <w:rFonts w:hint="default"/>
+      </w:rPr>
+    </w:lvl>
+    <w:lvl w:ilvl="1" w:tplc="04090019" w:tentative="1">
+      <w:start w:val="1"/>
+      <w:numFmt w:val="lowerLetter"/>
+      <w:lvlText w:val="%2."/>
+      <w:lvlJc w:val="left"/>
+      <w:pPr>
+        <w:ind w:left="1440" w:hanging="360"/>
+      </w:pPr>
+    </w:lvl>
+    <w:lvl w:ilvl="2" w:tplc="0409001B" w:tentative="1">
+      <w:start w:val="1"/>
+      <w:numFmt w:val="lowerRoman"/>
+      <w:lvlText w:val="%3."/>
+      <w:lvlJc w:val="right"/>
+      <w:pPr>
+        <w:ind w:left="2160" w:hanging="180"/>
+      </w:pPr>
+    </w:lvl>
+    <w:lvl w:ilvl="3" w:tplc="0409000F" w:tentative="1">
+      <w:start w:val="1"/>
+      <w:numFmt w:val="decimal"/>
+      <w:lvlText w:val="%4."/>
+      <w:lvlJc w:val="left"/>
+      <w:pPr>
+        <w:ind w:left="2880" w:hanging="360"/>
+      </w:pPr>
+    </w:lvl>
+    <w:lvl w:ilvl="4" w:tplc="04090019" w:tentative="1">
+      <w:start w:val="1"/>
+      <w:numFmt w:val="lowerLetter"/>
+      <w:lvlText w:val="%5."/>
+      <w:lvlJc w:val="left"/>
+      <w:pPr>
+        <w:ind w:left="3600" w:hanging="360"/>
+      </w:pPr>
+    </w:lvl>
+    <w:lvl w:ilvl="5" w:tplc="0409001B" w:tentative="1">
+      <w:start w:val="1"/>
+      <w:numFmt w:val="lowerRoman"/>
+      <w:lvlText w:val="%6."/>
+      <w:lvlJc w:val="right"/>
+      <w:pPr>
+        <w:ind w:left="4320" w:hanging="180"/>
+      </w:pPr>
+    </w:lvl>
+    <w:lvl w:ilvl="6" w:tplc="0409000F" w:tentative="1">
+      <w:start w:val="1"/>
+      <w:numFmt w:val="decimal"/>
+      <w:lvlText w:val="%7."/>
+      <w:lvlJc w:val="left"/>
+      <w:pPr>
+        <w:ind w:left="5040" w:hanging="360"/>
+      </w:pPr>
+    </w:lvl>
+    <w:lvl w:ilvl="7" w:tplc="04090019" w:tentative="1">
+      <w:start w:val="1"/>
+      <w:numFmt w:val="lowerLetter"/>
+      <w:lvlText w:val="%8."/>
+      <w:lvlJc w:val="left"/>
+      <w:pPr>
+        <w:ind w:left="5760" w:hanging="360"/>
+      </w:pPr>
+    </w:lvl>
+    <w:lvl w:ilvl="8" w:tplc="0409001B" w:tentative="1">
+      <w:start w:val="1"/>
+      <w:numFmt w:val="lowerRoman"/>
+      <w:lvlText w:val="%9."/>
+      <w:lvlJc w:val="right"/>
+      <w:pPr>
+        <w:ind w:left="6480" w:hanging="180"/>
+      </w:pPr>
+    </w:lvl>
+  </w:abstractNum>
+  <w:num w:numId="1" w16cid:durableId="525946757">
+    <w:abstractNumId w:val="0"/>
+  </w:num>
+</w:numbering>
 </file>
 
 <file path=word/styles.xml><?xml version="1.0" encoding="utf-8"?>
@@ -1194,6 +908,17 @@
     <w:semiHidden/>
     <w:unhideWhenUsed/>
   </w:style>
+  <w:style w:type="paragraph" w:styleId="ListParagraph">
+    <w:name w:val="List Paragraph"/>
+    <w:basedOn w:val="Normal"/>
+    <w:uiPriority w:val="34"/>
+    <w:qFormat/>
+    <w:rsid w:val="005558EE"/>
+    <w:pPr>
+      <w:ind w:left="720"/>
+      <w:contextualSpacing/>
+    </w:pPr>
+  </w:style>
 </w:styles>
 </file>
 

</xml_diff>